<commit_message>
boceto de los 3 niveles + sus respectivas fisicas
</commit_message>
<xml_diff>
--- a/Momento 1.docx
+++ b/Momento 1.docx
@@ -48,16 +48,376 @@
     </w:p>
     <w:p>
       <w:r>
-        <w:t>Inicialmente vamos a tener una cámara lateral donde se muestra como nuestro personaje llega a la playa e intenta avanzar hasta el peñasco (el cual debe subir para recuperar el control de la playa) teniendo que sortear las distintas defensas japonesas (que inicialmente no son tan fuertes ya que el verdadero reto es arriba). Para poder subir tiene que despejar un búnker japonés que se encuentra en la parte inferior del peñasco y debe destruir una puerta blindada con una granada (ahí tenemos la primera física).</w:t>
-      </w:r>
-    </w:p>
-    <w:p>
+        <w:t xml:space="preserve">Inicialmente vamos a tener una cámara lateral donde se muestra como nuestro personaje llega a la playa e intenta avanzar hasta el peñasco (el cual debe subir para recuperar el control de la playa) teniendo que sortear las distintas defensas japonesas (que inicialmente no son tan fuertes ya que el verdadero reto es arriba). Para poder subir tiene que despejar un búnker japonés que se encuentra en la parte inferior del peñasco y debe destruir una </w:t>
+      </w:r>
+      <w:r>
+        <w:t>barricada</w:t>
+      </w:r>
+      <w:r>
+        <w:t xml:space="preserve"> con una granada).</w:t>
+      </w:r>
+    </w:p>
+    <w:p>
+      <w:pPr>
+        <w:rPr>
+          <w:b/>
+          <w:bCs/>
+          <w:i/>
+          <w:iCs/>
+        </w:rPr>
+      </w:pPr>
+      <w:r>
+        <w:rPr>
+          <w:b/>
+          <w:bCs/>
+          <w:i/>
+          <w:iCs/>
+        </w:rPr>
+        <w:t>Físicas explicitas:</w:t>
+      </w:r>
+    </w:p>
+    <w:p>
+      <w:r>
+        <w:rPr>
+          <w:b/>
+          <w:bCs/>
+        </w:rPr>
+        <w:t>*</w:t>
+      </w:r>
+      <w:r>
+        <w:t xml:space="preserve"> Movimiento parabólico del proyectil (granada) </w:t>
+      </w:r>
+    </w:p>
+    <w:p>
+      <w:pPr>
+        <w:rPr>
+          <w:rFonts w:eastAsiaTheme="minorEastAsia"/>
+        </w:rPr>
+      </w:pPr>
+      <m:oMathPara>
+        <m:oMath>
+          <m:r>
+            <w:rPr>
+              <w:rFonts w:ascii="Cambria Math" w:hAnsi="Cambria Math"/>
+            </w:rPr>
+            <m:t>x</m:t>
+          </m:r>
+          <m:d>
+            <m:dPr>
+              <m:ctrlPr>
+                <w:rPr>
+                  <w:rFonts w:ascii="Cambria Math" w:hAnsi="Cambria Math"/>
+                  <w:i/>
+                </w:rPr>
+              </m:ctrlPr>
+            </m:dPr>
+            <m:e>
+              <m:r>
+                <w:rPr>
+                  <w:rFonts w:ascii="Cambria Math" w:hAnsi="Cambria Math"/>
+                </w:rPr>
+                <m:t>t</m:t>
+              </m:r>
+            </m:e>
+          </m:d>
+          <m:r>
+            <w:rPr>
+              <w:rFonts w:ascii="Cambria Math" w:hAnsi="Cambria Math"/>
+            </w:rPr>
+            <m:t>=</m:t>
+          </m:r>
+          <m:sSub>
+            <m:sSubPr>
+              <m:ctrlPr>
+                <w:rPr>
+                  <w:rFonts w:ascii="Cambria Math" w:hAnsi="Cambria Math"/>
+                  <w:i/>
+                </w:rPr>
+              </m:ctrlPr>
+            </m:sSubPr>
+            <m:e>
+              <m:r>
+                <w:rPr>
+                  <w:rFonts w:ascii="Cambria Math" w:hAnsi="Cambria Math"/>
+                </w:rPr>
+                <m:t>v</m:t>
+              </m:r>
+            </m:e>
+            <m:sub>
+              <m:r>
+                <w:rPr>
+                  <w:rFonts w:ascii="Cambria Math" w:hAnsi="Cambria Math"/>
+                </w:rPr>
+                <m:t>0</m:t>
+              </m:r>
+            </m:sub>
+          </m:sSub>
+          <m:r>
+            <w:rPr>
+              <w:rFonts w:ascii="Cambria Math" w:eastAsiaTheme="minorEastAsia" w:hAnsi="Cambria Math"/>
+            </w:rPr>
+            <m:t xml:space="preserve"> cos</m:t>
+          </m:r>
+          <m:d>
+            <m:dPr>
+              <m:ctrlPr>
+                <w:rPr>
+                  <w:rFonts w:ascii="Cambria Math" w:eastAsiaTheme="minorEastAsia" w:hAnsi="Cambria Math"/>
+                  <w:i/>
+                </w:rPr>
+              </m:ctrlPr>
+            </m:dPr>
+            <m:e>
+              <m:r>
+                <w:rPr>
+                  <w:rFonts w:ascii="Cambria Math" w:eastAsiaTheme="minorEastAsia" w:hAnsi="Cambria Math"/>
+                </w:rPr>
+                <m:t>θ</m:t>
+              </m:r>
+            </m:e>
+          </m:d>
+          <m:r>
+            <w:rPr>
+              <w:rFonts w:ascii="Cambria Math" w:eastAsiaTheme="minorEastAsia" w:hAnsi="Cambria Math"/>
+            </w:rPr>
+            <m:t xml:space="preserve"> t</m:t>
+          </m:r>
+        </m:oMath>
+      </m:oMathPara>
+    </w:p>
+    <w:p>
+      <w:pPr>
+        <w:rPr>
+          <w:rFonts w:eastAsiaTheme="minorEastAsia"/>
+        </w:rPr>
+      </w:pPr>
+      <m:oMathPara>
+        <m:oMath>
+          <m:r>
+            <w:rPr>
+              <w:rFonts w:ascii="Cambria Math" w:eastAsiaTheme="minorEastAsia" w:hAnsi="Cambria Math"/>
+            </w:rPr>
+            <m:t>y</m:t>
+          </m:r>
+          <m:d>
+            <m:dPr>
+              <m:ctrlPr>
+                <w:rPr>
+                  <w:rFonts w:ascii="Cambria Math" w:eastAsiaTheme="minorEastAsia" w:hAnsi="Cambria Math"/>
+                  <w:i/>
+                </w:rPr>
+              </m:ctrlPr>
+            </m:dPr>
+            <m:e>
+              <m:r>
+                <w:rPr>
+                  <w:rFonts w:ascii="Cambria Math" w:eastAsiaTheme="minorEastAsia" w:hAnsi="Cambria Math"/>
+                </w:rPr>
+                <m:t>t</m:t>
+              </m:r>
+            </m:e>
+          </m:d>
+          <m:r>
+            <w:rPr>
+              <w:rFonts w:ascii="Cambria Math" w:eastAsiaTheme="minorEastAsia" w:hAnsi="Cambria Math"/>
+            </w:rPr>
+            <m:t>=</m:t>
+          </m:r>
+          <m:sSub>
+            <m:sSubPr>
+              <m:ctrlPr>
+                <w:rPr>
+                  <w:rFonts w:ascii="Cambria Math" w:eastAsiaTheme="minorEastAsia" w:hAnsi="Cambria Math"/>
+                  <w:i/>
+                </w:rPr>
+              </m:ctrlPr>
+            </m:sSubPr>
+            <m:e>
+              <m:r>
+                <w:rPr>
+                  <w:rFonts w:ascii="Cambria Math" w:eastAsiaTheme="minorEastAsia" w:hAnsi="Cambria Math"/>
+                </w:rPr>
+                <m:t>v</m:t>
+              </m:r>
+            </m:e>
+            <m:sub>
+              <m:r>
+                <w:rPr>
+                  <w:rFonts w:ascii="Cambria Math" w:eastAsiaTheme="minorEastAsia" w:hAnsi="Cambria Math"/>
+                </w:rPr>
+                <m:t>0</m:t>
+              </m:r>
+            </m:sub>
+          </m:sSub>
+          <m:r>
+            <w:rPr>
+              <w:rFonts w:ascii="Cambria Math" w:eastAsiaTheme="minorEastAsia" w:hAnsi="Cambria Math"/>
+            </w:rPr>
+            <m:t xml:space="preserve"> sin</m:t>
+          </m:r>
+          <m:d>
+            <m:dPr>
+              <m:ctrlPr>
+                <w:rPr>
+                  <w:rFonts w:ascii="Cambria Math" w:eastAsiaTheme="minorEastAsia" w:hAnsi="Cambria Math"/>
+                  <w:i/>
+                </w:rPr>
+              </m:ctrlPr>
+            </m:dPr>
+            <m:e>
+              <m:r>
+                <w:rPr>
+                  <w:rFonts w:ascii="Cambria Math" w:eastAsiaTheme="minorEastAsia" w:hAnsi="Cambria Math"/>
+                </w:rPr>
+                <m:t>θ</m:t>
+              </m:r>
+            </m:e>
+          </m:d>
+          <m:r>
+            <w:rPr>
+              <w:rFonts w:ascii="Cambria Math" w:eastAsiaTheme="minorEastAsia" w:hAnsi="Cambria Math"/>
+            </w:rPr>
+            <m:t>t-</m:t>
+          </m:r>
+          <m:f>
+            <m:fPr>
+              <m:ctrlPr>
+                <w:rPr>
+                  <w:rFonts w:ascii="Cambria Math" w:eastAsiaTheme="minorEastAsia" w:hAnsi="Cambria Math"/>
+                  <w:i/>
+                </w:rPr>
+              </m:ctrlPr>
+            </m:fPr>
+            <m:num>
+              <m:r>
+                <w:rPr>
+                  <w:rFonts w:ascii="Cambria Math" w:eastAsiaTheme="minorEastAsia" w:hAnsi="Cambria Math"/>
+                </w:rPr>
+                <m:t>1</m:t>
+              </m:r>
+            </m:num>
+            <m:den>
+              <m:r>
+                <w:rPr>
+                  <w:rFonts w:ascii="Cambria Math" w:eastAsiaTheme="minorEastAsia" w:hAnsi="Cambria Math"/>
+                </w:rPr>
+                <m:t>2</m:t>
+              </m:r>
+            </m:den>
+          </m:f>
+          <m:r>
+            <w:rPr>
+              <w:rFonts w:ascii="Cambria Math" w:eastAsiaTheme="minorEastAsia" w:hAnsi="Cambria Math"/>
+            </w:rPr>
+            <m:t>g</m:t>
+          </m:r>
+          <m:sSup>
+            <m:sSupPr>
+              <m:ctrlPr>
+                <w:rPr>
+                  <w:rFonts w:ascii="Cambria Math" w:eastAsiaTheme="minorEastAsia" w:hAnsi="Cambria Math"/>
+                  <w:i/>
+                </w:rPr>
+              </m:ctrlPr>
+            </m:sSupPr>
+            <m:e>
+              <m:r>
+                <w:rPr>
+                  <w:rFonts w:ascii="Cambria Math" w:eastAsiaTheme="minorEastAsia" w:hAnsi="Cambria Math"/>
+                </w:rPr>
+                <m:t>t</m:t>
+              </m:r>
+            </m:e>
+            <m:sup>
+              <m:r>
+                <w:rPr>
+                  <w:rFonts w:ascii="Cambria Math" w:eastAsiaTheme="minorEastAsia" w:hAnsi="Cambria Math"/>
+                </w:rPr>
+                <m:t>2</m:t>
+              </m:r>
+            </m:sup>
+          </m:sSup>
+        </m:oMath>
+      </m:oMathPara>
+    </w:p>
+    <w:p>
+      <w:pPr>
+        <w:rPr>
+          <w:rFonts w:eastAsiaTheme="minorEastAsia"/>
+        </w:rPr>
+      </w:pPr>
+      <w:r>
+        <w:rPr>
+          <w:rFonts w:eastAsiaTheme="minorEastAsia"/>
+          <w:b/>
+          <w:bCs/>
+        </w:rPr>
+        <w:t>*</w:t>
+      </w:r>
+      <w:r>
+        <w:rPr>
+          <w:rFonts w:eastAsiaTheme="minorEastAsia"/>
+        </w:rPr>
+        <w:t xml:space="preserve"> Daño y fuerza radial decreciente con distancia</w:t>
+      </w:r>
+    </w:p>
+    <w:p>
+      <w:pPr>
+        <w:rPr>
+          <w:b/>
+          <w:bCs/>
+        </w:rPr>
+      </w:pPr>
+      <m:oMathPara>
+        <m:oMath>
+          <m:r>
+            <w:rPr>
+              <w:rFonts w:ascii="Cambria Math" w:eastAsiaTheme="minorEastAsia" w:hAnsi="Cambria Math"/>
+            </w:rPr>
+            <m:t>factor=1-</m:t>
+          </m:r>
+          <m:f>
+            <m:fPr>
+              <m:ctrlPr>
+                <w:rPr>
+                  <w:rFonts w:ascii="Cambria Math" w:eastAsiaTheme="minorEastAsia" w:hAnsi="Cambria Math"/>
+                  <w:i/>
+                </w:rPr>
+              </m:ctrlPr>
+            </m:fPr>
+            <m:num>
+              <m:r>
+                <w:rPr>
+                  <w:rFonts w:ascii="Cambria Math" w:eastAsiaTheme="minorEastAsia" w:hAnsi="Cambria Math"/>
+                </w:rPr>
+                <m:t>d</m:t>
+              </m:r>
+            </m:num>
+            <m:den>
+              <m:r>
+                <w:rPr>
+                  <w:rFonts w:ascii="Cambria Math" w:eastAsiaTheme="minorEastAsia" w:hAnsi="Cambria Math"/>
+                </w:rPr>
+                <m:t>R</m:t>
+              </m:r>
+            </m:den>
+          </m:f>
+          <m:r>
+            <w:rPr>
+              <w:rFonts w:eastAsiaTheme="minorEastAsia"/>
+              <w:b/>
+              <w:bCs/>
+            </w:rPr>
+            <w:br/>
+          </m:r>
+        </m:oMath>
+      </m:oMathPara>
       <w:r>
         <w:rPr>
           <w:noProof/>
         </w:rPr>
         <w:drawing>
-          <wp:inline distT="0" distB="0" distL="0" distR="0" wp14:anchorId="623AE776" wp14:editId="6AA0D210">
+          <wp:inline distT="0" distB="0" distL="0" distR="0" wp14:anchorId="07D1940B" wp14:editId="601D493B">
             <wp:extent cx="5612130" cy="2230120"/>
             <wp:effectExtent l="0" t="0" r="7620" b="0"/>
             <wp:docPr id="1" name="Imagen 1"/>
@@ -111,11 +471,263 @@
     </w:p>
     <w:p>
       <w:r>
-        <w:t>Perspectiva cenital Una vez superada la llegada a la playa lo realmente difícil acaba de comenzar, nuestro personaje debe abrirse paso tras el fuerte fuego enemigo para despejar los túneles que tienen los japoneses a lo largo de la isla para esto contamos con la ayuda de un lanzallamas (segunda física), pero tras una feroz batalla (trimmer de 30 segundos) toca emprender la retirada.</w:t>
-      </w:r>
-    </w:p>
-    <w:p>
-      <w:r>
+        <w:t xml:space="preserve">Perspectiva </w:t>
+      </w:r>
+      <w:r>
+        <w:t xml:space="preserve">de </w:t>
+      </w:r>
+      <w:r>
+        <w:t>cámara</w:t>
+      </w:r>
+      <w:r>
+        <w:t xml:space="preserve"> top </w:t>
+      </w:r>
+      <w:proofErr w:type="spellStart"/>
+      <w:r>
+        <w:t>down</w:t>
+      </w:r>
+      <w:proofErr w:type="spellEnd"/>
+      <w:r>
+        <w:t xml:space="preserve"> fija (superior)</w:t>
+      </w:r>
+      <w:r>
+        <w:t xml:space="preserve"> Una vez superada la llegada a la playa lo realmente difícil acaba de comenzar, nuestro personaje debe abrirse paso tras el fuerte fuego enemigo para despejar l</w:t>
+      </w:r>
+      <w:r>
+        <w:t>o alto del peñasco de</w:t>
+      </w:r>
+      <w:r>
+        <w:t xml:space="preserve"> los japoneses </w:t>
+      </w:r>
+      <w:r>
+        <w:t xml:space="preserve">que están </w:t>
+      </w:r>
+      <w:r>
+        <w:t xml:space="preserve">a lo largo de la </w:t>
+      </w:r>
+      <w:r>
+        <w:t>misma</w:t>
+      </w:r>
+      <w:r>
+        <w:t xml:space="preserve"> para esto contamos con la ayuda de un lanzallamas (segunda física), pero tras una feroz batalla (</w:t>
+      </w:r>
+      <w:proofErr w:type="spellStart"/>
+      <w:r>
+        <w:t>trimmer</w:t>
+      </w:r>
+      <w:proofErr w:type="spellEnd"/>
+      <w:r>
+        <w:t xml:space="preserve"> de 30 segundos) toca emprender la retirada.</w:t>
+      </w:r>
+    </w:p>
+    <w:p/>
+    <w:p/>
+    <w:p>
+      <w:pPr>
+        <w:rPr>
+          <w:b/>
+          <w:bCs/>
+          <w:i/>
+          <w:iCs/>
+        </w:rPr>
+      </w:pPr>
+      <w:r>
+        <w:rPr>
+          <w:b/>
+          <w:bCs/>
+          <w:i/>
+          <w:iCs/>
+        </w:rPr>
+        <w:lastRenderedPageBreak/>
+        <w:t>Físicas Explicitas:</w:t>
+      </w:r>
+    </w:p>
+    <w:p>
+      <w:pPr>
+        <w:rPr>
+          <w:rFonts w:eastAsiaTheme="minorEastAsia"/>
+        </w:rPr>
+      </w:pPr>
+      <w:r>
+        <w:rPr>
+          <w:b/>
+          <w:bCs/>
+        </w:rPr>
+        <w:t>*</w:t>
+      </w:r>
+      <w:r>
+        <w:t xml:space="preserve"> Cono de daño con </w:t>
+      </w:r>
+      <w:proofErr w:type="spellStart"/>
+      <w:r>
+        <w:t>angulo</w:t>
+      </w:r>
+      <w:proofErr w:type="spellEnd"/>
+      <w:r>
+        <w:t xml:space="preserve"> </w:t>
+      </w:r>
+      <m:oMath>
+        <m:r>
+          <w:rPr>
+            <w:rFonts w:ascii="Cambria Math" w:hAnsi="Cambria Math"/>
+          </w:rPr>
+          <m:t>θ</m:t>
+        </m:r>
+      </m:oMath>
+      <w:r>
+        <w:rPr>
+          <w:rFonts w:eastAsiaTheme="minorEastAsia"/>
+        </w:rPr>
+        <w:t xml:space="preserve"> y distancia L</w:t>
+      </w:r>
+    </w:p>
+    <w:p>
+      <w:pPr>
+        <w:rPr>
+          <w:rFonts w:eastAsiaTheme="minorEastAsia"/>
+        </w:rPr>
+      </w:pPr>
+      <m:oMathPara>
+        <m:oMath>
+          <m:func>
+            <m:funcPr>
+              <m:ctrlPr>
+                <w:rPr>
+                  <w:rFonts w:ascii="Cambria Math" w:eastAsiaTheme="minorEastAsia" w:hAnsi="Cambria Math"/>
+                  <w:i/>
+                </w:rPr>
+              </m:ctrlPr>
+            </m:funcPr>
+            <m:fName>
+              <m:r>
+                <m:rPr>
+                  <m:sty m:val="p"/>
+                </m:rPr>
+                <w:rPr>
+                  <w:rFonts w:ascii="Cambria Math" w:eastAsiaTheme="minorEastAsia" w:hAnsi="Cambria Math"/>
+                </w:rPr>
+                <m:t>cos</m:t>
+              </m:r>
+            </m:fName>
+            <m:e>
+              <m:d>
+                <m:dPr>
+                  <m:ctrlPr>
+                    <w:rPr>
+                      <w:rFonts w:ascii="Cambria Math" w:eastAsiaTheme="minorEastAsia" w:hAnsi="Cambria Math"/>
+                      <w:i/>
+                    </w:rPr>
+                  </m:ctrlPr>
+                </m:dPr>
+                <m:e>
+                  <m:r>
+                    <w:rPr>
+                      <w:rFonts w:ascii="Cambria Math" w:eastAsiaTheme="minorEastAsia" w:hAnsi="Cambria Math"/>
+                    </w:rPr>
+                    <m:t>ϕ</m:t>
+                  </m:r>
+                </m:e>
+              </m:d>
+              <m:r>
+                <w:rPr>
+                  <w:rFonts w:ascii="Cambria Math" w:eastAsiaTheme="minorEastAsia" w:hAnsi="Cambria Math"/>
+                </w:rPr>
+                <m:t>=</m:t>
+              </m:r>
+              <m:f>
+                <m:fPr>
+                  <m:ctrlPr>
+                    <w:rPr>
+                      <w:rFonts w:ascii="Cambria Math" w:eastAsiaTheme="minorEastAsia" w:hAnsi="Cambria Math"/>
+                      <w:i/>
+                    </w:rPr>
+                  </m:ctrlPr>
+                </m:fPr>
+                <m:num>
+                  <m:acc>
+                    <m:accPr>
+                      <m:chr m:val="⃗"/>
+                      <m:ctrlPr>
+                        <w:rPr>
+                          <w:rFonts w:ascii="Cambria Math" w:eastAsiaTheme="minorEastAsia" w:hAnsi="Cambria Math"/>
+                          <w:i/>
+                        </w:rPr>
+                      </m:ctrlPr>
+                    </m:accPr>
+                    <m:e>
+                      <m:r>
+                        <w:rPr>
+                          <w:rFonts w:ascii="Cambria Math" w:eastAsiaTheme="minorEastAsia" w:hAnsi="Cambria Math"/>
+                        </w:rPr>
+                        <m:t>f</m:t>
+                      </m:r>
+                    </m:e>
+                  </m:acc>
+                  <m:r>
+                    <w:rPr>
+                      <w:rFonts w:ascii="Cambria Math" w:eastAsiaTheme="minorEastAsia" w:hAnsi="Cambria Math"/>
+                    </w:rPr>
+                    <m:t xml:space="preserve">* </m:t>
+                  </m:r>
+                  <m:acc>
+                    <m:accPr>
+                      <m:chr m:val="⃗"/>
+                      <m:ctrlPr>
+                        <w:rPr>
+                          <w:rFonts w:ascii="Cambria Math" w:eastAsiaTheme="minorEastAsia" w:hAnsi="Cambria Math"/>
+                          <w:i/>
+                        </w:rPr>
+                      </m:ctrlPr>
+                    </m:accPr>
+                    <m:e>
+                      <m:r>
+                        <w:rPr>
+                          <w:rFonts w:ascii="Cambria Math" w:eastAsiaTheme="minorEastAsia" w:hAnsi="Cambria Math"/>
+                        </w:rPr>
+                        <m:t>v</m:t>
+                      </m:r>
+                    </m:e>
+                  </m:acc>
+                  <m:r>
+                    <w:rPr>
+                      <w:rFonts w:ascii="Cambria Math" w:eastAsiaTheme="minorEastAsia" w:hAnsi="Cambria Math"/>
+                    </w:rPr>
+                    <m:t xml:space="preserve"> </m:t>
+                  </m:r>
+                </m:num>
+                <m:den>
+                  <m:d>
+                    <m:dPr>
+                      <m:begChr m:val="|"/>
+                      <m:endChr m:val="|"/>
+                      <m:ctrlPr>
+                        <w:rPr>
+                          <w:rFonts w:ascii="Cambria Math" w:eastAsiaTheme="minorEastAsia" w:hAnsi="Cambria Math"/>
+                          <w:i/>
+                        </w:rPr>
+                      </m:ctrlPr>
+                    </m:dPr>
+                    <m:e>
+                      <m:r>
+                        <w:rPr>
+                          <w:rFonts w:ascii="Cambria Math" w:eastAsiaTheme="minorEastAsia" w:hAnsi="Cambria Math"/>
+                        </w:rPr>
+                        <m:t>v</m:t>
+                      </m:r>
+                    </m:e>
+                  </m:d>
+                </m:den>
+              </m:f>
+            </m:e>
+          </m:func>
+        </m:oMath>
+      </m:oMathPara>
+    </w:p>
+    <w:p>
+      <w:r>
+        <w:rPr>
+          <w:noProof/>
+        </w:rPr>
         <w:drawing>
           <wp:inline distT="0" distB="0" distL="0" distR="0" wp14:anchorId="0AE7E892" wp14:editId="1A5B8FDC">
             <wp:extent cx="5612130" cy="2242185"/>
@@ -152,8 +764,10 @@
           </wp:inline>
         </w:drawing>
       </w:r>
-    </w:p>
-    <w:p/>
+      <w:r>
+        <w:br/>
+      </w:r>
+    </w:p>
     <w:p>
       <w:pPr>
         <w:rPr>
@@ -171,8 +785,466 @@
     </w:p>
     <w:p>
       <w:r>
-        <w:t>Tras la retirada tu labor de médico te impide abandonar a hombres heridos en el campo de batalla los cuales serán masacrados si no los ayudas, tu tarea será rescatar todas las vidas que puedas del campo de batalla cargándolos (tercera física) y llevándolos hasta el peñasco para ser evacuados y puedan ver de nuevo a sus familias, debes tener cuidado con los japoneses que dan ronda en el peñasco buscando supervivientes cámaras 3/4 isométrica simple.</w:t>
-      </w:r>
+        <w:t>Tras la retirada tu labor de médico te impide abandonar a hombres heridos en el campo de batalla los cuales serán masacrados si no los ayudas, tu tarea será rescatar todas las vidas que puedas del campo de batalla cargándolos (tercera física) y llevándolos hasta el p</w:t>
+      </w:r>
+      <w:r>
+        <w:t>unto de extracción</w:t>
+      </w:r>
+      <w:r>
+        <w:t xml:space="preserve"> para ser evacuados y puedan ver de nuevo a sus familias, debes tener cuidado con los japoneses que dan ronda en el peñasco buscando supervivientes cámara </w:t>
+      </w:r>
+      <w:r>
+        <w:t xml:space="preserve">top </w:t>
+      </w:r>
+      <w:proofErr w:type="spellStart"/>
+      <w:r>
+        <w:t>down</w:t>
+      </w:r>
+      <w:proofErr w:type="spellEnd"/>
+      <w:r>
+        <w:t xml:space="preserve"> (desde arriba)</w:t>
+      </w:r>
+      <w:r>
+        <w:t xml:space="preserve"> </w:t>
+      </w:r>
+      <w:r>
+        <w:t xml:space="preserve">con </w:t>
+      </w:r>
+      <w:proofErr w:type="spellStart"/>
+      <w:r>
+        <w:t>scroll</w:t>
+      </w:r>
+      <w:proofErr w:type="spellEnd"/>
+      <w:r>
+        <w:t>.</w:t>
+      </w:r>
+    </w:p>
+    <w:p>
+      <w:r>
+        <w:rPr>
+          <w:noProof/>
+        </w:rPr>
+        <w:drawing>
+          <wp:inline distT="0" distB="0" distL="0" distR="0" wp14:anchorId="3624C164" wp14:editId="16976883">
+            <wp:extent cx="5612130" cy="1249680"/>
+            <wp:effectExtent l="0" t="0" r="7620" b="7620"/>
+            <wp:docPr id="3" name="Imagen 3"/>
+            <wp:cNvGraphicFramePr>
+              <a:graphicFrameLocks xmlns:a="http://schemas.openxmlformats.org/drawingml/2006/main" noChangeAspect="1"/>
+            </wp:cNvGraphicFramePr>
+            <a:graphic xmlns:a="http://schemas.openxmlformats.org/drawingml/2006/main">
+              <a:graphicData uri="http://schemas.openxmlformats.org/drawingml/2006/picture">
+                <pic:pic xmlns:pic="http://schemas.openxmlformats.org/drawingml/2006/picture">
+                  <pic:nvPicPr>
+                    <pic:cNvPr id="1" name=""/>
+                    <pic:cNvPicPr/>
+                  </pic:nvPicPr>
+                  <pic:blipFill>
+                    <a:blip r:embed="rId6"/>
+                    <a:stretch>
+                      <a:fillRect/>
+                    </a:stretch>
+                  </pic:blipFill>
+                  <pic:spPr>
+                    <a:xfrm>
+                      <a:off x="0" y="0"/>
+                      <a:ext cx="5612130" cy="1249680"/>
+                    </a:xfrm>
+                    <a:prstGeom prst="rect">
+                      <a:avLst/>
+                    </a:prstGeom>
+                  </pic:spPr>
+                </pic:pic>
+              </a:graphicData>
+            </a:graphic>
+          </wp:inline>
+        </w:drawing>
+      </w:r>
+    </w:p>
+    <w:p>
+      <w:pPr>
+        <w:rPr>
+          <w:b/>
+          <w:bCs/>
+          <w:i/>
+          <w:iCs/>
+        </w:rPr>
+      </w:pPr>
+      <w:r>
+        <w:rPr>
+          <w:b/>
+          <w:bCs/>
+          <w:i/>
+          <w:iCs/>
+        </w:rPr>
+        <w:t>Físicas</w:t>
+      </w:r>
+      <w:r>
+        <w:rPr>
+          <w:b/>
+          <w:bCs/>
+          <w:i/>
+          <w:iCs/>
+        </w:rPr>
+        <w:t xml:space="preserve"> explicitas:</w:t>
+      </w:r>
+    </w:p>
+    <w:p>
+      <w:pPr>
+        <w:rPr>
+          <w:rFonts w:eastAsiaTheme="minorEastAsia"/>
+        </w:rPr>
+      </w:pPr>
+      <w:r>
+        <w:rPr>
+          <w:b/>
+          <w:bCs/>
+        </w:rPr>
+        <w:t>*</w:t>
+      </w:r>
+      <w:r>
+        <w:t xml:space="preserve"> Carga con peso </w:t>
+      </w:r>
+      <m:oMath>
+        <m:r>
+          <w:rPr>
+            <w:rFonts w:ascii="Cambria Math" w:hAnsi="Cambria Math"/>
+          </w:rPr>
+          <m:t>→</m:t>
+        </m:r>
+      </m:oMath>
+      <w:r>
+        <w:rPr>
+          <w:rFonts w:eastAsiaTheme="minorEastAsia"/>
+        </w:rPr>
+        <w:t xml:space="preserve"> disminución velocidad</w:t>
+      </w:r>
+    </w:p>
+    <w:p>
+      <w:pPr>
+        <w:rPr>
+          <w:rFonts w:eastAsiaTheme="minorEastAsia"/>
+          <w:sz w:val="24"/>
+          <w:szCs w:val="24"/>
+        </w:rPr>
+      </w:pPr>
+      <m:oMathPara>
+        <m:oMath>
+          <m:r>
+            <w:rPr>
+              <w:rFonts w:ascii="Cambria Math" w:hAnsi="Cambria Math"/>
+              <w:sz w:val="24"/>
+              <w:szCs w:val="24"/>
+            </w:rPr>
+            <m:t>v=</m:t>
+          </m:r>
+          <m:sSub>
+            <m:sSubPr>
+              <m:ctrlPr>
+                <w:rPr>
+                  <w:rFonts w:ascii="Cambria Math" w:hAnsi="Cambria Math"/>
+                  <w:i/>
+                  <w:sz w:val="24"/>
+                  <w:szCs w:val="24"/>
+                </w:rPr>
+              </m:ctrlPr>
+            </m:sSubPr>
+            <m:e>
+              <m:r>
+                <w:rPr>
+                  <w:rFonts w:ascii="Cambria Math" w:hAnsi="Cambria Math"/>
+                  <w:sz w:val="24"/>
+                  <w:szCs w:val="24"/>
+                </w:rPr>
+                <m:t>v</m:t>
+              </m:r>
+            </m:e>
+            <m:sub>
+              <m:r>
+                <w:rPr>
+                  <w:rFonts w:ascii="Cambria Math" w:hAnsi="Cambria Math"/>
+                  <w:sz w:val="24"/>
+                  <w:szCs w:val="24"/>
+                </w:rPr>
+                <m:t>base</m:t>
+              </m:r>
+            </m:sub>
+          </m:sSub>
+          <m:r>
+            <w:rPr>
+              <w:rFonts w:ascii="Cambria Math" w:hAnsi="Cambria Math"/>
+              <w:sz w:val="24"/>
+              <w:szCs w:val="24"/>
+            </w:rPr>
+            <m:t>*α</m:t>
+          </m:r>
+        </m:oMath>
+      </m:oMathPara>
+    </w:p>
+    <w:p>
+      <w:pPr>
+        <w:rPr>
+          <w:rFonts w:eastAsiaTheme="minorEastAsia"/>
+        </w:rPr>
+      </w:pPr>
+      <w:r>
+        <w:rPr>
+          <w:rFonts w:eastAsiaTheme="minorEastAsia"/>
+          <w:b/>
+          <w:bCs/>
+        </w:rPr>
+        <w:t>*</w:t>
+      </w:r>
+      <w:r>
+        <w:rPr>
+          <w:rFonts w:eastAsiaTheme="minorEastAsia"/>
+        </w:rPr>
+        <w:t xml:space="preserve"> </w:t>
+      </w:r>
+      <w:proofErr w:type="spellStart"/>
+      <w:r>
+        <w:rPr>
+          <w:rFonts w:eastAsiaTheme="minorEastAsia"/>
+        </w:rPr>
+        <w:t>Stamina</w:t>
+      </w:r>
+      <w:proofErr w:type="spellEnd"/>
+      <w:r>
+        <w:rPr>
+          <w:rFonts w:eastAsiaTheme="minorEastAsia"/>
+        </w:rPr>
+        <w:t>/Fatiga</w:t>
+      </w:r>
+    </w:p>
+    <w:p>
+      <w:pPr>
+        <w:rPr>
+          <w:rFonts w:eastAsiaTheme="minorEastAsia"/>
+          <w:sz w:val="24"/>
+          <w:szCs w:val="24"/>
+        </w:rPr>
+      </w:pPr>
+      <m:oMathPara>
+        <m:oMath>
+          <m:f>
+            <m:fPr>
+              <m:ctrlPr>
+                <w:rPr>
+                  <w:rFonts w:ascii="Cambria Math" w:eastAsiaTheme="minorEastAsia" w:hAnsi="Cambria Math"/>
+                  <w:i/>
+                  <w:sz w:val="24"/>
+                  <w:szCs w:val="24"/>
+                </w:rPr>
+              </m:ctrlPr>
+            </m:fPr>
+            <m:num>
+              <m:r>
+                <w:rPr>
+                  <w:rFonts w:ascii="Cambria Math" w:eastAsiaTheme="minorEastAsia" w:hAnsi="Cambria Math"/>
+                  <w:sz w:val="24"/>
+                  <w:szCs w:val="24"/>
+                </w:rPr>
+                <m:t>dS</m:t>
+              </m:r>
+            </m:num>
+            <m:den>
+              <m:r>
+                <w:rPr>
+                  <w:rFonts w:ascii="Cambria Math" w:eastAsiaTheme="minorEastAsia" w:hAnsi="Cambria Math"/>
+                  <w:sz w:val="24"/>
+                  <w:szCs w:val="24"/>
+                </w:rPr>
+                <m:t>dt</m:t>
+              </m:r>
+            </m:den>
+          </m:f>
+          <m:r>
+            <w:rPr>
+              <w:rFonts w:ascii="Cambria Math" w:eastAsiaTheme="minorEastAsia" w:hAnsi="Cambria Math"/>
+              <w:sz w:val="24"/>
+              <w:szCs w:val="24"/>
+            </w:rPr>
+            <m:t xml:space="preserve">=- </m:t>
+          </m:r>
+          <m:sSub>
+            <m:sSubPr>
+              <m:ctrlPr>
+                <w:rPr>
+                  <w:rFonts w:ascii="Cambria Math" w:eastAsiaTheme="minorEastAsia" w:hAnsi="Cambria Math"/>
+                  <w:i/>
+                  <w:sz w:val="24"/>
+                  <w:szCs w:val="24"/>
+                </w:rPr>
+              </m:ctrlPr>
+            </m:sSubPr>
+            <m:e>
+              <m:r>
+                <w:rPr>
+                  <w:rFonts w:ascii="Cambria Math" w:eastAsiaTheme="minorEastAsia" w:hAnsi="Cambria Math"/>
+                  <w:sz w:val="24"/>
+                  <w:szCs w:val="24"/>
+                </w:rPr>
+                <m:t>r</m:t>
+              </m:r>
+            </m:e>
+            <m:sub>
+              <m:r>
+                <w:rPr>
+                  <w:rFonts w:ascii="Cambria Math" w:eastAsiaTheme="minorEastAsia" w:hAnsi="Cambria Math"/>
+                  <w:sz w:val="24"/>
+                  <w:szCs w:val="24"/>
+                </w:rPr>
+                <m:t>drain</m:t>
+              </m:r>
+            </m:sub>
+          </m:sSub>
+          <m:r>
+            <w:rPr>
+              <w:rFonts w:ascii="Cambria Math" w:eastAsiaTheme="minorEastAsia" w:hAnsi="Cambria Math"/>
+              <w:sz w:val="24"/>
+              <w:szCs w:val="24"/>
+            </w:rPr>
+            <m:t xml:space="preserve"> </m:t>
+          </m:r>
+          <m:d>
+            <m:dPr>
+              <m:ctrlPr>
+                <w:rPr>
+                  <w:rFonts w:ascii="Cambria Math" w:eastAsiaTheme="minorEastAsia" w:hAnsi="Cambria Math"/>
+                  <w:i/>
+                  <w:sz w:val="24"/>
+                  <w:szCs w:val="24"/>
+                </w:rPr>
+              </m:ctrlPr>
+            </m:dPr>
+            <m:e>
+              <m:r>
+                <w:rPr>
+                  <w:rFonts w:ascii="Cambria Math" w:eastAsiaTheme="minorEastAsia" w:hAnsi="Cambria Math"/>
+                  <w:sz w:val="24"/>
+                  <w:szCs w:val="24"/>
+                </w:rPr>
+                <m:t>si cargamos</m:t>
+              </m:r>
+            </m:e>
+          </m:d>
+        </m:oMath>
+      </m:oMathPara>
+    </w:p>
+    <w:p>
+      <w:pPr>
+        <w:rPr>
+          <w:rFonts w:eastAsiaTheme="minorEastAsia"/>
+          <w:sz w:val="24"/>
+          <w:szCs w:val="24"/>
+        </w:rPr>
+      </w:pPr>
+      <m:oMathPara>
+        <m:oMath>
+          <m:f>
+            <m:fPr>
+              <m:ctrlPr>
+                <w:rPr>
+                  <w:rFonts w:ascii="Cambria Math" w:eastAsiaTheme="minorEastAsia" w:hAnsi="Cambria Math"/>
+                  <w:i/>
+                  <w:sz w:val="24"/>
+                  <w:szCs w:val="24"/>
+                </w:rPr>
+              </m:ctrlPr>
+            </m:fPr>
+            <m:num>
+              <m:r>
+                <w:rPr>
+                  <w:rFonts w:ascii="Cambria Math" w:eastAsiaTheme="minorEastAsia" w:hAnsi="Cambria Math"/>
+                  <w:sz w:val="24"/>
+                  <w:szCs w:val="24"/>
+                </w:rPr>
+                <m:t>dS</m:t>
+              </m:r>
+            </m:num>
+            <m:den>
+              <m:r>
+                <w:rPr>
+                  <w:rFonts w:ascii="Cambria Math" w:eastAsiaTheme="minorEastAsia" w:hAnsi="Cambria Math"/>
+                  <w:sz w:val="24"/>
+                  <w:szCs w:val="24"/>
+                </w:rPr>
+                <m:t>dt</m:t>
+              </m:r>
+            </m:den>
+          </m:f>
+          <m:r>
+            <w:rPr>
+              <w:rFonts w:ascii="Cambria Math" w:eastAsiaTheme="minorEastAsia" w:hAnsi="Cambria Math"/>
+              <w:sz w:val="24"/>
+              <w:szCs w:val="24"/>
+            </w:rPr>
+            <m:t>=+</m:t>
+          </m:r>
+          <m:sSub>
+            <m:sSubPr>
+              <m:ctrlPr>
+                <w:rPr>
+                  <w:rFonts w:ascii="Cambria Math" w:eastAsiaTheme="minorEastAsia" w:hAnsi="Cambria Math"/>
+                  <w:i/>
+                  <w:sz w:val="24"/>
+                  <w:szCs w:val="24"/>
+                </w:rPr>
+              </m:ctrlPr>
+            </m:sSubPr>
+            <m:e>
+              <m:r>
+                <w:rPr>
+                  <w:rFonts w:ascii="Cambria Math" w:eastAsiaTheme="minorEastAsia" w:hAnsi="Cambria Math"/>
+                  <w:sz w:val="24"/>
+                  <w:szCs w:val="24"/>
+                </w:rPr>
+                <m:t xml:space="preserve"> r</m:t>
+              </m:r>
+            </m:e>
+            <m:sub>
+              <m:r>
+                <w:rPr>
+                  <w:rFonts w:ascii="Cambria Math" w:eastAsiaTheme="minorEastAsia" w:hAnsi="Cambria Math"/>
+                  <w:sz w:val="24"/>
+                  <w:szCs w:val="24"/>
+                </w:rPr>
+                <m:t>recover</m:t>
+              </m:r>
+            </m:sub>
+          </m:sSub>
+          <m:r>
+            <w:rPr>
+              <w:rFonts w:ascii="Cambria Math" w:eastAsiaTheme="minorEastAsia" w:hAnsi="Cambria Math"/>
+              <w:sz w:val="24"/>
+              <w:szCs w:val="24"/>
+            </w:rPr>
+            <m:t xml:space="preserve"> </m:t>
+          </m:r>
+          <m:d>
+            <m:dPr>
+              <m:ctrlPr>
+                <w:rPr>
+                  <w:rFonts w:ascii="Cambria Math" w:eastAsiaTheme="minorEastAsia" w:hAnsi="Cambria Math"/>
+                  <w:i/>
+                  <w:sz w:val="24"/>
+                  <w:szCs w:val="24"/>
+                </w:rPr>
+              </m:ctrlPr>
+            </m:dPr>
+            <m:e>
+              <m:r>
+                <w:rPr>
+                  <w:rFonts w:ascii="Cambria Math" w:eastAsiaTheme="minorEastAsia" w:hAnsi="Cambria Math"/>
+                  <w:sz w:val="24"/>
+                  <w:szCs w:val="24"/>
+                </w:rPr>
+                <m:t>si descansamos</m:t>
+              </m:r>
+            </m:e>
+          </m:d>
+        </m:oMath>
+      </m:oMathPara>
     </w:p>
     <w:sectPr>
       <w:pgSz w:w="12240" w:h="15840"/>
@@ -610,6 +1682,27 @@
     <w:semiHidden/>
     <w:unhideWhenUsed/>
   </w:style>
+  <w:style w:type="character" w:styleId="Textodelmarcadordeposicin">
+    <w:name w:val="Placeholder Text"/>
+    <w:basedOn w:val="Fuentedeprrafopredeter"/>
+    <w:uiPriority w:val="99"/>
+    <w:semiHidden/>
+    <w:rsid w:val="007E117A"/>
+    <w:rPr>
+      <w:color w:val="808080"/>
+    </w:rPr>
+  </w:style>
+  <w:style w:type="paragraph" w:styleId="Prrafodelista">
+    <w:name w:val="List Paragraph"/>
+    <w:basedOn w:val="Normal"/>
+    <w:uiPriority w:val="34"/>
+    <w:qFormat/>
+    <w:rsid w:val="007E117A"/>
+    <w:pPr>
+      <w:ind w:left="720"/>
+      <w:contextualSpacing/>
+    </w:pPr>
+  </w:style>
 </w:styles>
 </file>
 

</xml_diff>